<commit_message>
Comment on MCMC_CBM R script
</commit_message>
<xml_diff>
--- a/Instruction_files/MCMC Algorithm settings.docx
+++ b/Instruction_files/MCMC Algorithm settings.docx
@@ -11,7 +11,6 @@
           <w:u w:val="single"/>
         </w:rPr>
       </w:pPr>
-      <w:bookmarkStart w:id="0" w:name="_GoBack"/>
       <w:r>
         <w:rPr>
           <w:rFonts w:ascii="Times New Roman" w:hAnsi="Times New Roman" w:cs="Times New Roman"/>
@@ -20,7 +19,6 @@
         </w:rPr>
         <w:t>MCMC Algorithm settings</w:t>
       </w:r>
-      <w:bookmarkEnd w:id="0"/>
     </w:p>
     <w:p>
       <w:pPr>
@@ -555,28 +553,22 @@
     </w:p>
     <w:p>
       <w:pPr>
-        <w:jc w:val="both"/>
-        <w:rPr>
-          <w:rFonts w:ascii="Times New Roman" w:hAnsi="Times New Roman" w:cs="Times New Roman"/>
-        </w:rPr>
-      </w:pPr>
-      <w:r>
-        <w:rPr>
-          <w:rFonts w:ascii="Times New Roman" w:hAnsi="Times New Roman" w:cs="Times New Roman"/>
-        </w:rPr>
-        <w:t>Using</w:t>
-      </w:r>
-      <w:r>
-        <w:rPr>
-          <w:rFonts w:ascii="Times New Roman" w:hAnsi="Times New Roman" w:cs="Times New Roman"/>
-        </w:rPr>
-        <w:t xml:space="preserve"> random parameter sets </w:t>
-      </w:r>
-      <w:r>
-        <w:rPr>
-          <w:rFonts w:ascii="Times New Roman" w:hAnsi="Times New Roman" w:cs="Times New Roman"/>
-        </w:rPr>
-        <w:t xml:space="preserve">within the lower and upper bounds calculate </w:t>
+        <w:pStyle w:val="ListParagraph"/>
+        <w:numPr>
+          <w:ilvl w:val="0"/>
+          <w:numId w:val="1"/>
+        </w:numPr>
+        <w:ind w:left="360"/>
+        <w:jc w:val="both"/>
+        <w:rPr>
+          <w:rFonts w:ascii="Times New Roman" w:hAnsi="Times New Roman" w:cs="Times New Roman"/>
+        </w:rPr>
+      </w:pPr>
+      <w:r>
+        <w:rPr>
+          <w:rFonts w:ascii="Times New Roman" w:hAnsi="Times New Roman" w:cs="Times New Roman"/>
+        </w:rPr>
+        <w:t xml:space="preserve">Using random parameter sets within the lower and upper bounds calculate </w:t>
       </w:r>
       <w:proofErr w:type="spellStart"/>
       <w:r>
@@ -590,14 +582,731 @@
         <w:rPr>
           <w:rFonts w:ascii="Times New Roman" w:hAnsi="Times New Roman" w:cs="Times New Roman"/>
         </w:rPr>
-        <w:t>,</w:t>
-      </w:r>
+        <w:t xml:space="preserve">, </w:t>
+      </w:r>
+      <w:proofErr w:type="spellStart"/>
+      <w:r>
+        <w:rPr>
+          <w:rFonts w:ascii="Times New Roman" w:hAnsi="Times New Roman" w:cs="Times New Roman"/>
+        </w:rPr>
+        <w:t>Cstem</w:t>
+      </w:r>
+      <w:proofErr w:type="spellEnd"/>
+      <w:r>
+        <w:rPr>
+          <w:rFonts w:ascii="Times New Roman" w:hAnsi="Times New Roman" w:cs="Times New Roman"/>
+        </w:rPr>
+        <w:t xml:space="preserve">, </w:t>
+      </w:r>
+      <w:proofErr w:type="spellStart"/>
+      <w:r>
+        <w:rPr>
+          <w:rFonts w:ascii="Times New Roman" w:hAnsi="Times New Roman" w:cs="Times New Roman"/>
+        </w:rPr>
+        <w:t>Croot</w:t>
+      </w:r>
+      <w:proofErr w:type="spellEnd"/>
+      <w:r>
+        <w:rPr>
+          <w:rFonts w:ascii="Times New Roman" w:hAnsi="Times New Roman" w:cs="Times New Roman"/>
+        </w:rPr>
+        <w:t xml:space="preserve"> to form synthetic data sets and uncertainties associated with these data</w:t>
+      </w:r>
+    </w:p>
+    <w:p>
+      <w:pPr>
+        <w:pStyle w:val="ListParagraph"/>
+        <w:numPr>
+          <w:ilvl w:val="0"/>
+          <w:numId w:val="1"/>
+        </w:numPr>
+        <w:ind w:left="360"/>
+        <w:jc w:val="both"/>
+        <w:rPr>
+          <w:rFonts w:ascii="Times New Roman" w:hAnsi="Times New Roman" w:cs="Times New Roman"/>
+        </w:rPr>
+      </w:pPr>
+      <w:r>
+        <w:rPr>
+          <w:rFonts w:ascii="Times New Roman" w:hAnsi="Times New Roman" w:cs="Times New Roman"/>
+        </w:rPr>
+        <w:t xml:space="preserve">Perform MCMC algorithm with a prior probability distribution for the parameters and a likelihood function </w:t>
+      </w:r>
+    </w:p>
+    <w:p>
+      <w:pPr>
+        <w:pStyle w:val="ListParagraph"/>
+        <w:numPr>
+          <w:ilvl w:val="0"/>
+          <w:numId w:val="1"/>
+        </w:numPr>
+        <w:ind w:left="360"/>
+        <w:jc w:val="both"/>
+        <w:rPr>
+          <w:rFonts w:ascii="Times New Roman" w:hAnsi="Times New Roman" w:cs="Times New Roman"/>
+        </w:rPr>
+      </w:pPr>
+      <w:r>
+        <w:rPr>
+          <w:rFonts w:ascii="Times New Roman" w:hAnsi="Times New Roman" w:cs="Times New Roman"/>
+        </w:rPr>
+        <w:t xml:space="preserve">Defining the model to iteratively calculate </w:t>
+      </w:r>
+      <w:proofErr w:type="spellStart"/>
+      <w:r>
+        <w:rPr>
+          <w:rFonts w:ascii="Times New Roman" w:hAnsi="Times New Roman" w:cs="Times New Roman"/>
+        </w:rPr>
+        <w:t>Cstorage</w:t>
+      </w:r>
+      <w:proofErr w:type="spellEnd"/>
+      <w:r>
+        <w:rPr>
+          <w:rFonts w:ascii="Times New Roman" w:hAnsi="Times New Roman" w:cs="Times New Roman"/>
+        </w:rPr>
+        <w:t xml:space="preserve">, </w:t>
+      </w:r>
+      <w:proofErr w:type="spellStart"/>
+      <w:r>
+        <w:rPr>
+          <w:rFonts w:ascii="Times New Roman" w:hAnsi="Times New Roman" w:cs="Times New Roman"/>
+        </w:rPr>
+        <w:t>Cleaf</w:t>
+      </w:r>
+      <w:proofErr w:type="spellEnd"/>
+      <w:r>
+        <w:rPr>
+          <w:rFonts w:ascii="Times New Roman" w:hAnsi="Times New Roman" w:cs="Times New Roman"/>
+        </w:rPr>
+        <w:t xml:space="preserve">, </w:t>
+      </w:r>
+      <w:proofErr w:type="spellStart"/>
+      <w:r>
+        <w:rPr>
+          <w:rFonts w:ascii="Times New Roman" w:hAnsi="Times New Roman" w:cs="Times New Roman"/>
+        </w:rPr>
+        <w:t>Cstem</w:t>
+      </w:r>
+      <w:proofErr w:type="spellEnd"/>
+      <w:r>
+        <w:rPr>
+          <w:rFonts w:ascii="Times New Roman" w:hAnsi="Times New Roman" w:cs="Times New Roman"/>
+        </w:rPr>
+        <w:t xml:space="preserve">, </w:t>
+      </w:r>
+      <w:proofErr w:type="spellStart"/>
+      <w:r>
+        <w:rPr>
+          <w:rFonts w:ascii="Times New Roman" w:hAnsi="Times New Roman" w:cs="Times New Roman"/>
+        </w:rPr>
+        <w:t>Croot</w:t>
+      </w:r>
+      <w:proofErr w:type="spellEnd"/>
+      <w:r>
+        <w:rPr>
+          <w:rFonts w:ascii="Times New Roman" w:hAnsi="Times New Roman" w:cs="Times New Roman"/>
+        </w:rPr>
+        <w:t>:</w:t>
+      </w:r>
+    </w:p>
+    <w:p>
+      <w:pPr>
+        <w:pStyle w:val="ListParagraph"/>
+        <w:ind w:left="360"/>
+        <w:jc w:val="both"/>
+        <w:rPr>
+          <w:rFonts w:ascii="Times New Roman" w:hAnsi="Times New Roman" w:cs="Times New Roman"/>
+        </w:rPr>
+      </w:pPr>
+      <w:proofErr w:type="gramStart"/>
+      <w:r>
+        <w:rPr>
+          <w:rFonts w:ascii="Times New Roman" w:hAnsi="Times New Roman" w:cs="Times New Roman"/>
+        </w:rPr>
+        <w:t>function</w:t>
+      </w:r>
+      <w:proofErr w:type="gramEnd"/>
+      <w:r>
+        <w:rPr>
+          <w:rFonts w:ascii="Times New Roman" w:hAnsi="Times New Roman" w:cs="Times New Roman"/>
+        </w:rPr>
+        <w:t xml:space="preserve"> (</w:t>
+      </w:r>
+      <w:proofErr w:type="spellStart"/>
+      <w:r>
+        <w:rPr>
+          <w:rFonts w:ascii="Times New Roman" w:hAnsi="Times New Roman" w:cs="Times New Roman"/>
+        </w:rPr>
+        <w:t>GPP,Rd,Cleaf.true,Cstem.true,Croot.true,Y,k,af,as,sf</w:t>
+      </w:r>
+      <w:proofErr w:type="spellEnd"/>
+      <w:r>
+        <w:rPr>
+          <w:rFonts w:ascii="Times New Roman" w:hAnsi="Times New Roman" w:cs="Times New Roman"/>
+        </w:rPr>
+        <w:t>)</w:t>
+      </w:r>
+    </w:p>
+    <w:p>
+      <w:pPr>
+        <w:pStyle w:val="ListParagraph"/>
+        <w:numPr>
+          <w:ilvl w:val="0"/>
+          <w:numId w:val="2"/>
+        </w:numPr>
+        <w:jc w:val="both"/>
+        <w:rPr>
+          <w:rFonts w:ascii="Times New Roman" w:hAnsi="Times New Roman" w:cs="Times New Roman"/>
+        </w:rPr>
+      </w:pPr>
+      <w:r>
+        <w:rPr>
+          <w:rFonts w:ascii="Times New Roman" w:hAnsi="Times New Roman" w:cs="Times New Roman"/>
+        </w:rPr>
+        <w:t>Calculating model outputs for the start</w:t>
+      </w:r>
+      <w:r>
+        <w:rPr>
+          <w:rFonts w:ascii="Times New Roman" w:hAnsi="Times New Roman" w:cs="Times New Roman"/>
+        </w:rPr>
+        <w:t>ing</w:t>
+      </w:r>
+      <w:r>
+        <w:rPr>
+          <w:rFonts w:ascii="Times New Roman" w:hAnsi="Times New Roman" w:cs="Times New Roman"/>
+        </w:rPr>
+        <w:t xml:space="preserve"> point of the chain and then the </w:t>
+      </w:r>
+      <w:r>
+        <w:rPr>
+          <w:rFonts w:ascii="Times New Roman" w:hAnsi="Times New Roman" w:cs="Times New Roman"/>
+        </w:rPr>
+        <w:t xml:space="preserve">log </w:t>
+      </w:r>
+      <w:r>
+        <w:rPr>
+          <w:rFonts w:ascii="Times New Roman" w:hAnsi="Times New Roman" w:cs="Times New Roman"/>
+        </w:rPr>
+        <w:t>likelihood</w:t>
+      </w:r>
+      <w:r>
+        <w:rPr>
+          <w:rFonts w:ascii="Times New Roman" w:hAnsi="Times New Roman" w:cs="Times New Roman"/>
+        </w:rPr>
+        <w:t xml:space="preserve"> based on measurements of </w:t>
+      </w:r>
+      <w:proofErr w:type="spellStart"/>
+      <w:r>
+        <w:rPr>
+          <w:rFonts w:ascii="Times New Roman" w:hAnsi="Times New Roman" w:cs="Times New Roman"/>
+        </w:rPr>
+        <w:t>Cleaf</w:t>
+      </w:r>
+      <w:proofErr w:type="spellEnd"/>
+      <w:r>
+        <w:rPr>
+          <w:rFonts w:ascii="Times New Roman" w:hAnsi="Times New Roman" w:cs="Times New Roman"/>
+        </w:rPr>
+        <w:t xml:space="preserve">, </w:t>
+      </w:r>
+      <w:proofErr w:type="spellStart"/>
+      <w:r>
+        <w:rPr>
+          <w:rFonts w:ascii="Times New Roman" w:hAnsi="Times New Roman" w:cs="Times New Roman"/>
+        </w:rPr>
+        <w:t>Cstem</w:t>
+      </w:r>
+      <w:proofErr w:type="spellEnd"/>
+      <w:r>
+        <w:rPr>
+          <w:rFonts w:ascii="Times New Roman" w:hAnsi="Times New Roman" w:cs="Times New Roman"/>
+        </w:rPr>
+        <w:t xml:space="preserve">, </w:t>
+      </w:r>
+      <w:proofErr w:type="spellStart"/>
+      <w:r>
+        <w:rPr>
+          <w:rFonts w:ascii="Times New Roman" w:hAnsi="Times New Roman" w:cs="Times New Roman"/>
+        </w:rPr>
+        <w:t>Croot</w:t>
+      </w:r>
+      <w:proofErr w:type="spellEnd"/>
+    </w:p>
+    <w:p>
+      <w:pPr>
+        <w:pStyle w:val="ListParagraph"/>
+        <w:numPr>
+          <w:ilvl w:val="0"/>
+          <w:numId w:val="1"/>
+        </w:numPr>
+        <w:ind w:left="360"/>
+        <w:jc w:val="both"/>
+        <w:rPr>
+          <w:rFonts w:ascii="Times New Roman" w:hAnsi="Times New Roman" w:cs="Times New Roman"/>
+        </w:rPr>
+      </w:pPr>
+      <w:r>
+        <w:rPr>
+          <w:rFonts w:ascii="Times New Roman" w:hAnsi="Times New Roman" w:cs="Times New Roman"/>
+        </w:rPr>
+        <w:t>Store</w:t>
+      </w:r>
+      <w:r>
+        <w:rPr>
+          <w:rFonts w:ascii="Times New Roman" w:hAnsi="Times New Roman" w:cs="Times New Roman"/>
+        </w:rPr>
+        <w:t xml:space="preserve"> the first parameter set with log likelihood </w:t>
+      </w:r>
+    </w:p>
+    <w:p>
+      <w:pPr>
+        <w:pStyle w:val="ListParagraph"/>
+        <w:numPr>
+          <w:ilvl w:val="0"/>
+          <w:numId w:val="1"/>
+        </w:numPr>
+        <w:ind w:left="360"/>
+        <w:jc w:val="both"/>
+        <w:rPr>
+          <w:rFonts w:ascii="Times New Roman" w:hAnsi="Times New Roman" w:cs="Times New Roman"/>
+        </w:rPr>
+      </w:pPr>
+      <w:r>
+        <w:rPr>
+          <w:rFonts w:ascii="Times New Roman" w:hAnsi="Times New Roman" w:cs="Times New Roman"/>
+        </w:rPr>
+        <w:t>Calculate</w:t>
+      </w:r>
+      <w:r>
+        <w:rPr>
+          <w:rFonts w:ascii="Times New Roman" w:hAnsi="Times New Roman" w:cs="Times New Roman"/>
+        </w:rPr>
+        <w:t xml:space="preserve"> the next candidate parameter vector, as a multivariate normal jump away from the current point</w:t>
+      </w:r>
+    </w:p>
+    <w:p>
+      <w:pPr>
+        <w:pStyle w:val="ListParagraph"/>
+        <w:numPr>
+          <w:ilvl w:val="0"/>
+          <w:numId w:val="1"/>
+        </w:numPr>
+        <w:ind w:left="360"/>
+        <w:jc w:val="both"/>
+        <w:rPr>
+          <w:rFonts w:ascii="Times New Roman" w:hAnsi="Times New Roman" w:cs="Times New Roman"/>
+        </w:rPr>
+      </w:pPr>
       <w:r>
         <w:rPr>
           <w:rFonts w:ascii="Times New Roman" w:hAnsi="Times New Roman" w:cs="Times New Roman"/>
         </w:rPr>
         <w:t xml:space="preserve"> </w:t>
       </w:r>
+      <w:r>
+        <w:rPr>
+          <w:rFonts w:ascii="Times New Roman" w:hAnsi="Times New Roman" w:cs="Times New Roman"/>
+        </w:rPr>
+        <w:t xml:space="preserve">Reflected back </w:t>
+      </w:r>
+      <w:r>
+        <w:rPr>
+          <w:rFonts w:ascii="Times New Roman" w:hAnsi="Times New Roman" w:cs="Times New Roman"/>
+        </w:rPr>
+        <w:t xml:space="preserve">if the candidate is not within the range </w:t>
+      </w:r>
+      <w:r>
+        <w:rPr>
+          <w:rFonts w:ascii="Times New Roman" w:hAnsi="Times New Roman" w:cs="Times New Roman"/>
+        </w:rPr>
+        <w:t>to generate another candidate value</w:t>
+      </w:r>
+    </w:p>
+    <w:p>
+      <w:pPr>
+        <w:pStyle w:val="ListParagraph"/>
+        <w:numPr>
+          <w:ilvl w:val="0"/>
+          <w:numId w:val="1"/>
+        </w:numPr>
+        <w:ind w:left="360"/>
+        <w:jc w:val="both"/>
+        <w:rPr>
+          <w:rFonts w:ascii="Times New Roman" w:hAnsi="Times New Roman" w:cs="Times New Roman"/>
+        </w:rPr>
+      </w:pPr>
+      <w:r>
+        <w:rPr>
+          <w:rFonts w:ascii="Times New Roman" w:hAnsi="Times New Roman" w:cs="Times New Roman"/>
+        </w:rPr>
+        <w:t>Calculat</w:t>
+      </w:r>
+      <w:r>
+        <w:rPr>
+          <w:rFonts w:ascii="Times New Roman" w:hAnsi="Times New Roman" w:cs="Times New Roman"/>
+        </w:rPr>
+        <w:t>e</w:t>
+      </w:r>
+      <w:r>
+        <w:rPr>
+          <w:rFonts w:ascii="Times New Roman" w:hAnsi="Times New Roman" w:cs="Times New Roman"/>
+        </w:rPr>
+        <w:t xml:space="preserve"> the prior probability density for the candidate parameter vector</w:t>
+      </w:r>
+    </w:p>
+    <w:p>
+      <w:pPr>
+        <w:pStyle w:val="ListParagraph"/>
+        <w:numPr>
+          <w:ilvl w:val="0"/>
+          <w:numId w:val="1"/>
+        </w:numPr>
+        <w:ind w:left="360"/>
+        <w:jc w:val="both"/>
+        <w:rPr>
+          <w:rFonts w:ascii="Times New Roman" w:hAnsi="Times New Roman" w:cs="Times New Roman"/>
+        </w:rPr>
+      </w:pPr>
+      <w:r>
+        <w:rPr>
+          <w:rFonts w:ascii="Times New Roman" w:hAnsi="Times New Roman" w:cs="Times New Roman"/>
+        </w:rPr>
+        <w:t>Calculat</w:t>
+      </w:r>
+      <w:r>
+        <w:rPr>
+          <w:rFonts w:ascii="Times New Roman" w:hAnsi="Times New Roman" w:cs="Times New Roman"/>
+        </w:rPr>
+        <w:t>e</w:t>
+      </w:r>
+      <w:r>
+        <w:rPr>
+          <w:rFonts w:ascii="Times New Roman" w:hAnsi="Times New Roman" w:cs="Times New Roman"/>
+        </w:rPr>
+        <w:t xml:space="preserve"> the outputs for </w:t>
+      </w:r>
+      <w:r>
+        <w:rPr>
+          <w:rFonts w:ascii="Times New Roman" w:hAnsi="Times New Roman" w:cs="Times New Roman"/>
+        </w:rPr>
+        <w:t xml:space="preserve">the candidate parameter vector and </w:t>
+      </w:r>
+      <w:r>
+        <w:rPr>
+          <w:rFonts w:ascii="Times New Roman" w:hAnsi="Times New Roman" w:cs="Times New Roman"/>
+        </w:rPr>
+        <w:t>log likelihood</w:t>
+      </w:r>
+    </w:p>
+    <w:p>
+      <w:pPr>
+        <w:pStyle w:val="ListParagraph"/>
+        <w:numPr>
+          <w:ilvl w:val="0"/>
+          <w:numId w:val="1"/>
+        </w:numPr>
+        <w:ind w:left="360"/>
+        <w:jc w:val="both"/>
+        <w:rPr>
+          <w:rFonts w:ascii="Times New Roman" w:hAnsi="Times New Roman" w:cs="Times New Roman"/>
+        </w:rPr>
+      </w:pPr>
+      <w:r>
+        <w:rPr>
+          <w:rFonts w:ascii="Times New Roman" w:hAnsi="Times New Roman" w:cs="Times New Roman"/>
+        </w:rPr>
+        <w:t>Calculat</w:t>
+      </w:r>
+      <w:r>
+        <w:rPr>
+          <w:rFonts w:ascii="Times New Roman" w:hAnsi="Times New Roman" w:cs="Times New Roman"/>
+        </w:rPr>
+        <w:t>e</w:t>
+      </w:r>
+      <w:r>
+        <w:rPr>
+          <w:rFonts w:ascii="Times New Roman" w:hAnsi="Times New Roman" w:cs="Times New Roman"/>
+        </w:rPr>
+        <w:t xml:space="preserve"> the logarithm of the Metropolis ratio </w:t>
+      </w:r>
+    </w:p>
+    <w:p>
+      <w:pPr>
+        <w:pStyle w:val="ListParagraph"/>
+        <w:numPr>
+          <w:ilvl w:val="0"/>
+          <w:numId w:val="1"/>
+        </w:numPr>
+        <w:ind w:left="360"/>
+        <w:jc w:val="both"/>
+        <w:rPr>
+          <w:rFonts w:ascii="Times New Roman" w:hAnsi="Times New Roman" w:cs="Times New Roman"/>
+        </w:rPr>
+      </w:pPr>
+      <w:r>
+        <w:rPr>
+          <w:rFonts w:ascii="Times New Roman" w:hAnsi="Times New Roman" w:cs="Times New Roman"/>
+        </w:rPr>
+        <w:t>Accept or reject</w:t>
+      </w:r>
+      <w:r>
+        <w:rPr>
+          <w:rFonts w:ascii="Times New Roman" w:hAnsi="Times New Roman" w:cs="Times New Roman"/>
+        </w:rPr>
+        <w:t xml:space="preserve"> the candidate vector </w:t>
+      </w:r>
+    </w:p>
+    <w:p>
+      <w:pPr>
+        <w:pStyle w:val="ListParagraph"/>
+        <w:numPr>
+          <w:ilvl w:val="0"/>
+          <w:numId w:val="1"/>
+        </w:numPr>
+        <w:ind w:left="360"/>
+        <w:jc w:val="both"/>
+        <w:rPr>
+          <w:rFonts w:ascii="Times New Roman" w:hAnsi="Times New Roman" w:cs="Times New Roman"/>
+        </w:rPr>
+      </w:pPr>
+      <w:r>
+        <w:rPr>
+          <w:rFonts w:ascii="Times New Roman" w:hAnsi="Times New Roman" w:cs="Times New Roman"/>
+        </w:rPr>
+        <w:t>Get a representative sample of parameter sets (</w:t>
+      </w:r>
+      <w:proofErr w:type="gramStart"/>
+      <w:r>
+        <w:rPr>
+          <w:rFonts w:ascii="Times New Roman" w:hAnsi="Times New Roman" w:cs="Times New Roman"/>
+        </w:rPr>
+        <w:t>k</w:t>
+      </w:r>
+      <w:r>
+        <w:rPr>
+          <w:rFonts w:ascii="Times New Roman" w:hAnsi="Times New Roman" w:cs="Times New Roman"/>
+          <w:vertAlign w:val="subscript"/>
+        </w:rPr>
+        <w:t>1</w:t>
+      </w:r>
+      <w:r>
+        <w:rPr>
+          <w:rFonts w:ascii="Times New Roman" w:hAnsi="Times New Roman" w:cs="Times New Roman"/>
+        </w:rPr>
+        <w:t>,…..,</w:t>
+      </w:r>
+      <w:proofErr w:type="spellStart"/>
+      <w:r>
+        <w:rPr>
+          <w:rFonts w:ascii="Times New Roman" w:hAnsi="Times New Roman" w:cs="Times New Roman"/>
+        </w:rPr>
+        <w:t>k</w:t>
+      </w:r>
+      <w:r>
+        <w:rPr>
+          <w:rFonts w:ascii="Times New Roman" w:hAnsi="Times New Roman" w:cs="Times New Roman"/>
+          <w:vertAlign w:val="subscript"/>
+        </w:rPr>
+        <w:t>n</w:t>
+      </w:r>
+      <w:proofErr w:type="spellEnd"/>
+      <w:proofErr w:type="gramEnd"/>
+      <w:r>
+        <w:rPr>
+          <w:rFonts w:ascii="Times New Roman" w:hAnsi="Times New Roman" w:cs="Times New Roman"/>
+        </w:rPr>
+        <w:t>; ….) where n = length of chain</w:t>
+      </w:r>
+      <w:r>
+        <w:rPr>
+          <w:rFonts w:ascii="Times New Roman" w:hAnsi="Times New Roman" w:cs="Times New Roman"/>
+        </w:rPr>
+        <w:softHyphen/>
+      </w:r>
+      <w:r>
+        <w:rPr>
+          <w:rFonts w:ascii="Times New Roman" w:hAnsi="Times New Roman" w:cs="Times New Roman"/>
+        </w:rPr>
+        <w:softHyphen/>
+      </w:r>
+      <w:r>
+        <w:rPr>
+          <w:rFonts w:ascii="Times New Roman" w:hAnsi="Times New Roman" w:cs="Times New Roman"/>
+        </w:rPr>
+        <w:softHyphen/>
+      </w:r>
+    </w:p>
+    <w:p>
+      <w:pPr>
+        <w:pStyle w:val="ListParagraph"/>
+        <w:numPr>
+          <w:ilvl w:val="0"/>
+          <w:numId w:val="1"/>
+        </w:numPr>
+        <w:ind w:left="360"/>
+        <w:jc w:val="both"/>
+        <w:rPr>
+          <w:rFonts w:ascii="Times New Roman" w:hAnsi="Times New Roman" w:cs="Times New Roman"/>
+        </w:rPr>
+      </w:pPr>
+      <w:r>
+        <w:rPr>
+          <w:rFonts w:ascii="Times New Roman" w:hAnsi="Times New Roman" w:cs="Times New Roman"/>
+        </w:rPr>
+        <w:t>Calculate final output set from the predicted parameter set</w:t>
+      </w:r>
+      <w:r>
+        <w:rPr>
+          <w:rFonts w:ascii="Times New Roman" w:hAnsi="Times New Roman" w:cs="Times New Roman"/>
+        </w:rPr>
+        <w:t xml:space="preserve"> and then the cumulative sums </w:t>
+      </w:r>
+      <w:r>
+        <w:rPr>
+          <w:rFonts w:ascii="Times New Roman" w:hAnsi="Times New Roman" w:cs="Times New Roman"/>
+        </w:rPr>
+        <w:t>over the length of time</w:t>
+      </w:r>
+    </w:p>
+    <w:p>
+      <w:pPr>
+        <w:pStyle w:val="ListParagraph"/>
+        <w:numPr>
+          <w:ilvl w:val="0"/>
+          <w:numId w:val="1"/>
+        </w:numPr>
+        <w:ind w:left="360"/>
+        <w:jc w:val="both"/>
+        <w:rPr>
+          <w:rFonts w:ascii="Times New Roman" w:hAnsi="Times New Roman" w:cs="Times New Roman"/>
+        </w:rPr>
+      </w:pPr>
+      <w:r>
+        <w:rPr>
+          <w:rFonts w:ascii="Times New Roman" w:hAnsi="Times New Roman" w:cs="Times New Roman"/>
+        </w:rPr>
+        <w:t>Find the a</w:t>
+      </w:r>
+      <w:r>
+        <w:rPr>
+          <w:rFonts w:ascii="Times New Roman" w:hAnsi="Times New Roman" w:cs="Times New Roman"/>
+        </w:rPr>
+        <w:t>cceptance rate of the chain</w:t>
+      </w:r>
+    </w:p>
+    <w:p>
+      <w:pPr>
+        <w:pStyle w:val="ListParagraph"/>
+        <w:numPr>
+          <w:ilvl w:val="0"/>
+          <w:numId w:val="1"/>
+        </w:numPr>
+        <w:ind w:left="360"/>
+        <w:jc w:val="both"/>
+        <w:rPr>
+          <w:rFonts w:ascii="Times New Roman" w:hAnsi="Times New Roman" w:cs="Times New Roman"/>
+        </w:rPr>
+      </w:pPr>
+      <w:r>
+        <w:rPr>
+          <w:rFonts w:ascii="Times New Roman" w:hAnsi="Times New Roman" w:cs="Times New Roman"/>
+        </w:rPr>
+        <w:t>Find the correlation coefficient</w:t>
+      </w:r>
+      <w:r>
+        <w:rPr>
+          <w:rFonts w:ascii="Times New Roman" w:hAnsi="Times New Roman" w:cs="Times New Roman"/>
+        </w:rPr>
+        <w:t>s</w:t>
+      </w:r>
+      <w:r>
+        <w:rPr>
+          <w:rFonts w:ascii="Times New Roman" w:hAnsi="Times New Roman" w:cs="Times New Roman"/>
+        </w:rPr>
+        <w:t xml:space="preserve"> between original measurements and predictions</w:t>
+      </w:r>
+    </w:p>
+    <w:p>
+      <w:pPr>
+        <w:pStyle w:val="ListParagraph"/>
+        <w:numPr>
+          <w:ilvl w:val="0"/>
+          <w:numId w:val="1"/>
+        </w:numPr>
+        <w:ind w:left="360"/>
+        <w:jc w:val="both"/>
+        <w:rPr>
+          <w:rFonts w:ascii="Times New Roman" w:hAnsi="Times New Roman" w:cs="Times New Roman"/>
+        </w:rPr>
+      </w:pPr>
+      <w:r>
+        <w:rPr>
+          <w:rFonts w:ascii="Times New Roman" w:hAnsi="Times New Roman" w:cs="Times New Roman"/>
+        </w:rPr>
+        <w:t>Plot few accepted parameter values over time to find whether the chain converged</w:t>
+      </w:r>
+    </w:p>
+    <w:p>
+      <w:pPr>
+        <w:pStyle w:val="ListParagraph"/>
+        <w:numPr>
+          <w:ilvl w:val="0"/>
+          <w:numId w:val="1"/>
+        </w:numPr>
+        <w:ind w:left="360"/>
+        <w:jc w:val="both"/>
+        <w:rPr>
+          <w:rFonts w:ascii="Times New Roman" w:hAnsi="Times New Roman" w:cs="Times New Roman"/>
+        </w:rPr>
+      </w:pPr>
+      <w:r>
+        <w:rPr>
+          <w:rFonts w:ascii="Times New Roman" w:hAnsi="Times New Roman" w:cs="Times New Roman"/>
+        </w:rPr>
+        <w:t xml:space="preserve">Plot original measurements </w:t>
+      </w:r>
+      <w:proofErr w:type="spellStart"/>
+      <w:r>
+        <w:rPr>
+          <w:rFonts w:ascii="Times New Roman" w:hAnsi="Times New Roman" w:cs="Times New Roman"/>
+        </w:rPr>
+        <w:t>vs</w:t>
+      </w:r>
+      <w:proofErr w:type="spellEnd"/>
+      <w:r>
+        <w:rPr>
+          <w:rFonts w:ascii="Times New Roman" w:hAnsi="Times New Roman" w:cs="Times New Roman"/>
+        </w:rPr>
+        <w:t xml:space="preserve"> predictions for </w:t>
+      </w:r>
+      <w:proofErr w:type="spellStart"/>
+      <w:r>
+        <w:rPr>
+          <w:rFonts w:ascii="Times New Roman" w:hAnsi="Times New Roman" w:cs="Times New Roman"/>
+        </w:rPr>
+        <w:t>Cstorage</w:t>
+      </w:r>
+      <w:proofErr w:type="spellEnd"/>
+      <w:r>
+        <w:rPr>
+          <w:rFonts w:ascii="Times New Roman" w:hAnsi="Times New Roman" w:cs="Times New Roman"/>
+        </w:rPr>
+        <w:t xml:space="preserve">, </w:t>
+      </w:r>
+      <w:proofErr w:type="spellStart"/>
+      <w:r>
+        <w:rPr>
+          <w:rFonts w:ascii="Times New Roman" w:hAnsi="Times New Roman" w:cs="Times New Roman"/>
+        </w:rPr>
+        <w:t>Cleaf</w:t>
+      </w:r>
+      <w:proofErr w:type="spellEnd"/>
+      <w:r>
+        <w:rPr>
+          <w:rFonts w:ascii="Times New Roman" w:hAnsi="Times New Roman" w:cs="Times New Roman"/>
+        </w:rPr>
+        <w:t xml:space="preserve">, </w:t>
+      </w:r>
       <w:proofErr w:type="spellStart"/>
       <w:r>
         <w:rPr>
@@ -610,13 +1319,7 @@
         <w:rPr>
           <w:rFonts w:ascii="Times New Roman" w:hAnsi="Times New Roman" w:cs="Times New Roman"/>
         </w:rPr>
-        <w:t>,</w:t>
-      </w:r>
-      <w:r>
-        <w:rPr>
-          <w:rFonts w:ascii="Times New Roman" w:hAnsi="Times New Roman" w:cs="Times New Roman"/>
-        </w:rPr>
-        <w:t xml:space="preserve"> </w:t>
+        <w:t xml:space="preserve">, </w:t>
       </w:r>
       <w:proofErr w:type="spellStart"/>
       <w:r>
@@ -625,135 +1328,9 @@
         </w:rPr>
         <w:t>Croot</w:t>
       </w:r>
-      <w:proofErr w:type="spellEnd"/>
-      <w:r>
-        <w:rPr>
-          <w:rFonts w:ascii="Times New Roman" w:hAnsi="Times New Roman" w:cs="Times New Roman"/>
-        </w:rPr>
-        <w:t xml:space="preserve"> </w:t>
-      </w:r>
-      <w:r>
-        <w:rPr>
-          <w:rFonts w:ascii="Times New Roman" w:hAnsi="Times New Roman" w:cs="Times New Roman"/>
-        </w:rPr>
-        <w:t xml:space="preserve">to form </w:t>
-      </w:r>
-      <w:r>
-        <w:rPr>
-          <w:rFonts w:ascii="Times New Roman" w:hAnsi="Times New Roman" w:cs="Times New Roman"/>
-        </w:rPr>
-        <w:t>synthetic data</w:t>
-      </w:r>
-      <w:r>
-        <w:rPr>
-          <w:rFonts w:ascii="Times New Roman" w:hAnsi="Times New Roman" w:cs="Times New Roman"/>
-        </w:rPr>
-        <w:t xml:space="preserve"> sets and uncertainties associated with these data</w:t>
-      </w:r>
-    </w:p>
-    <w:p>
-      <w:pPr>
-        <w:jc w:val="both"/>
-        <w:rPr>
-          <w:rFonts w:ascii="Times New Roman" w:hAnsi="Times New Roman" w:cs="Times New Roman"/>
-        </w:rPr>
-      </w:pPr>
-    </w:p>
-    <w:p>
-      <w:pPr>
-        <w:jc w:val="both"/>
-        <w:rPr>
-          <w:rFonts w:ascii="Times New Roman" w:hAnsi="Times New Roman" w:cs="Times New Roman"/>
-        </w:rPr>
-      </w:pPr>
-      <w:r>
-        <w:rPr>
-          <w:rFonts w:ascii="Times New Roman" w:hAnsi="Times New Roman" w:cs="Times New Roman"/>
-        </w:rPr>
-        <w:t xml:space="preserve">Perform MCMC algorithm with a prior probability distribution for the parameters and a likelihood function </w:t>
-      </w:r>
-    </w:p>
-    <w:p>
-      <w:pPr>
-        <w:jc w:val="both"/>
-        <w:rPr>
-          <w:rFonts w:ascii="Times New Roman" w:hAnsi="Times New Roman" w:cs="Times New Roman"/>
-        </w:rPr>
-      </w:pPr>
-    </w:p>
-    <w:p>
-      <w:pPr>
-        <w:jc w:val="both"/>
-        <w:rPr>
-          <w:rFonts w:ascii="Times New Roman" w:hAnsi="Times New Roman" w:cs="Times New Roman"/>
-        </w:rPr>
-      </w:pPr>
-      <w:r>
-        <w:rPr>
-          <w:rFonts w:ascii="Times New Roman" w:hAnsi="Times New Roman" w:cs="Times New Roman"/>
-        </w:rPr>
-        <w:t>Get a representative sample of parameter sets (</w:t>
-      </w:r>
-      <w:proofErr w:type="gramStart"/>
-      <w:r>
-        <w:rPr>
-          <w:rFonts w:ascii="Times New Roman" w:hAnsi="Times New Roman" w:cs="Times New Roman"/>
-        </w:rPr>
-        <w:t>k</w:t>
-      </w:r>
-      <w:r>
-        <w:rPr>
-          <w:rFonts w:ascii="Times New Roman" w:hAnsi="Times New Roman" w:cs="Times New Roman"/>
-          <w:vertAlign w:val="subscript"/>
-        </w:rPr>
-        <w:t>1</w:t>
-      </w:r>
-      <w:r>
-        <w:rPr>
-          <w:rFonts w:ascii="Times New Roman" w:hAnsi="Times New Roman" w:cs="Times New Roman"/>
-        </w:rPr>
-        <w:t>,…..,</w:t>
-      </w:r>
-      <w:proofErr w:type="spellStart"/>
-      <w:r>
-        <w:rPr>
-          <w:rFonts w:ascii="Times New Roman" w:hAnsi="Times New Roman" w:cs="Times New Roman"/>
-        </w:rPr>
-        <w:t>k</w:t>
-      </w:r>
-      <w:r>
-        <w:rPr>
-          <w:rFonts w:ascii="Times New Roman" w:hAnsi="Times New Roman" w:cs="Times New Roman"/>
-          <w:vertAlign w:val="subscript"/>
-        </w:rPr>
-        <w:t>n</w:t>
-      </w:r>
-      <w:proofErr w:type="spellEnd"/>
-      <w:proofErr w:type="gramEnd"/>
-      <w:r>
-        <w:rPr>
-          <w:rFonts w:ascii="Times New Roman" w:hAnsi="Times New Roman" w:cs="Times New Roman"/>
-        </w:rPr>
-        <w:t>; ….) where n = length of chain</w:t>
-      </w:r>
-      <w:r>
-        <w:rPr>
-          <w:rFonts w:ascii="Times New Roman" w:hAnsi="Times New Roman" w:cs="Times New Roman"/>
-        </w:rPr>
-        <w:softHyphen/>
-      </w:r>
-      <w:r>
-        <w:rPr>
-          <w:rFonts w:ascii="Times New Roman" w:hAnsi="Times New Roman" w:cs="Times New Roman"/>
-        </w:rPr>
-        <w:softHyphen/>
-      </w:r>
-      <w:r>
-        <w:rPr>
-          <w:rFonts w:ascii="Times New Roman" w:hAnsi="Times New Roman" w:cs="Times New Roman"/>
-        </w:rPr>
-        <w:softHyphen/>
-      </w:r>
+      <w:bookmarkStart w:id="0" w:name="_GoBack"/>
+      <w:bookmarkEnd w:id="0"/>
+      <w:proofErr w:type="spellEnd"/>
     </w:p>
     <w:p/>
     <w:sectPr>
@@ -764,6 +1341,243 @@
     </w:sectPr>
   </w:body>
 </w:document>
+</file>
+
+<file path=word/numbering.xml><?xml version="1.0" encoding="utf-8"?>
+<w:numbering xmlns:wpc="http://schemas.microsoft.com/office/word/2010/wordprocessingCanvas" xmlns:mo="http://schemas.microsoft.com/office/mac/office/2008/main" xmlns:mc="http://schemas.openxmlformats.org/markup-compatibility/2006" xmlns:mv="urn:schemas-microsoft-com:mac:vml" xmlns:o="urn:schemas-microsoft-com:office:office" xmlns:r="http://schemas.openxmlformats.org/officeDocument/2006/relationships" xmlns:m="http://schemas.openxmlformats.org/officeDocument/2006/math" xmlns:v="urn:schemas-microsoft-com:vml" xmlns:wp14="http://schemas.microsoft.com/office/word/2010/wordprocessingDrawing" xmlns:wp="http://schemas.openxmlformats.org/drawingml/2006/wordprocessingDrawing" xmlns:w10="urn:schemas-microsoft-com:office:word" xmlns:w="http://schemas.openxmlformats.org/wordprocessingml/2006/main" xmlns:w14="http://schemas.microsoft.com/office/word/2010/wordml" xmlns:wpg="http://schemas.microsoft.com/office/word/2010/wordprocessingGroup" xmlns:wpi="http://schemas.microsoft.com/office/word/2010/wordprocessingInk" xmlns:wne="http://schemas.microsoft.com/office/word/2006/wordml" xmlns:wps="http://schemas.microsoft.com/office/word/2010/wordprocessingShape" mc:Ignorable="w14 wp14">
+  <w:abstractNum w:abstractNumId="0">
+    <w:nsid w:val="054137D6"/>
+    <w:multiLevelType w:val="hybridMultilevel"/>
+    <w:tmpl w:val="BC1AC842"/>
+    <w:lvl w:ilvl="0" w:tplc="04090001">
+      <w:start w:val="1"/>
+      <w:numFmt w:val="bullet"/>
+      <w:lvlText w:val=""/>
+      <w:lvlJc w:val="left"/>
+      <w:pPr>
+        <w:ind w:left="360" w:hanging="360"/>
+      </w:pPr>
+      <w:rPr>
+        <w:rFonts w:ascii="Symbol" w:hAnsi="Symbol" w:hint="default"/>
+      </w:rPr>
+    </w:lvl>
+    <w:lvl w:ilvl="1" w:tplc="04090003" w:tentative="1">
+      <w:start w:val="1"/>
+      <w:numFmt w:val="bullet"/>
+      <w:lvlText w:val="o"/>
+      <w:lvlJc w:val="left"/>
+      <w:pPr>
+        <w:ind w:left="1080" w:hanging="360"/>
+      </w:pPr>
+      <w:rPr>
+        <w:rFonts w:ascii="Courier New" w:hAnsi="Courier New" w:hint="default"/>
+      </w:rPr>
+    </w:lvl>
+    <w:lvl w:ilvl="2" w:tplc="04090005" w:tentative="1">
+      <w:start w:val="1"/>
+      <w:numFmt w:val="bullet"/>
+      <w:lvlText w:val=""/>
+      <w:lvlJc w:val="left"/>
+      <w:pPr>
+        <w:ind w:left="1800" w:hanging="360"/>
+      </w:pPr>
+      <w:rPr>
+        <w:rFonts w:ascii="Wingdings" w:hAnsi="Wingdings" w:hint="default"/>
+      </w:rPr>
+    </w:lvl>
+    <w:lvl w:ilvl="3" w:tplc="04090001" w:tentative="1">
+      <w:start w:val="1"/>
+      <w:numFmt w:val="bullet"/>
+      <w:lvlText w:val=""/>
+      <w:lvlJc w:val="left"/>
+      <w:pPr>
+        <w:ind w:left="2520" w:hanging="360"/>
+      </w:pPr>
+      <w:rPr>
+        <w:rFonts w:ascii="Symbol" w:hAnsi="Symbol" w:hint="default"/>
+      </w:rPr>
+    </w:lvl>
+    <w:lvl w:ilvl="4" w:tplc="04090003" w:tentative="1">
+      <w:start w:val="1"/>
+      <w:numFmt w:val="bullet"/>
+      <w:lvlText w:val="o"/>
+      <w:lvlJc w:val="left"/>
+      <w:pPr>
+        <w:ind w:left="3240" w:hanging="360"/>
+      </w:pPr>
+      <w:rPr>
+        <w:rFonts w:ascii="Courier New" w:hAnsi="Courier New" w:hint="default"/>
+      </w:rPr>
+    </w:lvl>
+    <w:lvl w:ilvl="5" w:tplc="04090005" w:tentative="1">
+      <w:start w:val="1"/>
+      <w:numFmt w:val="bullet"/>
+      <w:lvlText w:val=""/>
+      <w:lvlJc w:val="left"/>
+      <w:pPr>
+        <w:ind w:left="3960" w:hanging="360"/>
+      </w:pPr>
+      <w:rPr>
+        <w:rFonts w:ascii="Wingdings" w:hAnsi="Wingdings" w:hint="default"/>
+      </w:rPr>
+    </w:lvl>
+    <w:lvl w:ilvl="6" w:tplc="04090001" w:tentative="1">
+      <w:start w:val="1"/>
+      <w:numFmt w:val="bullet"/>
+      <w:lvlText w:val=""/>
+      <w:lvlJc w:val="left"/>
+      <w:pPr>
+        <w:ind w:left="4680" w:hanging="360"/>
+      </w:pPr>
+      <w:rPr>
+        <w:rFonts w:ascii="Symbol" w:hAnsi="Symbol" w:hint="default"/>
+      </w:rPr>
+    </w:lvl>
+    <w:lvl w:ilvl="7" w:tplc="04090003" w:tentative="1">
+      <w:start w:val="1"/>
+      <w:numFmt w:val="bullet"/>
+      <w:lvlText w:val="o"/>
+      <w:lvlJc w:val="left"/>
+      <w:pPr>
+        <w:ind w:left="5400" w:hanging="360"/>
+      </w:pPr>
+      <w:rPr>
+        <w:rFonts w:ascii="Courier New" w:hAnsi="Courier New" w:hint="default"/>
+      </w:rPr>
+    </w:lvl>
+    <w:lvl w:ilvl="8" w:tplc="04090005" w:tentative="1">
+      <w:start w:val="1"/>
+      <w:numFmt w:val="bullet"/>
+      <w:lvlText w:val=""/>
+      <w:lvlJc w:val="left"/>
+      <w:pPr>
+        <w:ind w:left="6120" w:hanging="360"/>
+      </w:pPr>
+      <w:rPr>
+        <w:rFonts w:ascii="Wingdings" w:hAnsi="Wingdings" w:hint="default"/>
+      </w:rPr>
+    </w:lvl>
+  </w:abstractNum>
+  <w:abstractNum w:abstractNumId="1">
+    <w:nsid w:val="7C3420AC"/>
+    <w:multiLevelType w:val="hybridMultilevel"/>
+    <w:tmpl w:val="59348D22"/>
+    <w:lvl w:ilvl="0" w:tplc="04090001">
+      <w:start w:val="1"/>
+      <w:numFmt w:val="bullet"/>
+      <w:lvlText w:val=""/>
+      <w:lvlJc w:val="left"/>
+      <w:pPr>
+        <w:ind w:left="720" w:hanging="360"/>
+      </w:pPr>
+      <w:rPr>
+        <w:rFonts w:ascii="Symbol" w:hAnsi="Symbol" w:hint="default"/>
+      </w:rPr>
+    </w:lvl>
+    <w:lvl w:ilvl="1" w:tplc="04090003" w:tentative="1">
+      <w:start w:val="1"/>
+      <w:numFmt w:val="bullet"/>
+      <w:lvlText w:val="o"/>
+      <w:lvlJc w:val="left"/>
+      <w:pPr>
+        <w:ind w:left="1440" w:hanging="360"/>
+      </w:pPr>
+      <w:rPr>
+        <w:rFonts w:ascii="Courier New" w:hAnsi="Courier New" w:hint="default"/>
+      </w:rPr>
+    </w:lvl>
+    <w:lvl w:ilvl="2" w:tplc="04090005" w:tentative="1">
+      <w:start w:val="1"/>
+      <w:numFmt w:val="bullet"/>
+      <w:lvlText w:val=""/>
+      <w:lvlJc w:val="left"/>
+      <w:pPr>
+        <w:ind w:left="2160" w:hanging="360"/>
+      </w:pPr>
+      <w:rPr>
+        <w:rFonts w:ascii="Wingdings" w:hAnsi="Wingdings" w:hint="default"/>
+      </w:rPr>
+    </w:lvl>
+    <w:lvl w:ilvl="3" w:tplc="04090001" w:tentative="1">
+      <w:start w:val="1"/>
+      <w:numFmt w:val="bullet"/>
+      <w:lvlText w:val=""/>
+      <w:lvlJc w:val="left"/>
+      <w:pPr>
+        <w:ind w:left="2880" w:hanging="360"/>
+      </w:pPr>
+      <w:rPr>
+        <w:rFonts w:ascii="Symbol" w:hAnsi="Symbol" w:hint="default"/>
+      </w:rPr>
+    </w:lvl>
+    <w:lvl w:ilvl="4" w:tplc="04090003" w:tentative="1">
+      <w:start w:val="1"/>
+      <w:numFmt w:val="bullet"/>
+      <w:lvlText w:val="o"/>
+      <w:lvlJc w:val="left"/>
+      <w:pPr>
+        <w:ind w:left="3600" w:hanging="360"/>
+      </w:pPr>
+      <w:rPr>
+        <w:rFonts w:ascii="Courier New" w:hAnsi="Courier New" w:hint="default"/>
+      </w:rPr>
+    </w:lvl>
+    <w:lvl w:ilvl="5" w:tplc="04090005" w:tentative="1">
+      <w:start w:val="1"/>
+      <w:numFmt w:val="bullet"/>
+      <w:lvlText w:val=""/>
+      <w:lvlJc w:val="left"/>
+      <w:pPr>
+        <w:ind w:left="4320" w:hanging="360"/>
+      </w:pPr>
+      <w:rPr>
+        <w:rFonts w:ascii="Wingdings" w:hAnsi="Wingdings" w:hint="default"/>
+      </w:rPr>
+    </w:lvl>
+    <w:lvl w:ilvl="6" w:tplc="04090001" w:tentative="1">
+      <w:start w:val="1"/>
+      <w:numFmt w:val="bullet"/>
+      <w:lvlText w:val=""/>
+      <w:lvlJc w:val="left"/>
+      <w:pPr>
+        <w:ind w:left="5040" w:hanging="360"/>
+      </w:pPr>
+      <w:rPr>
+        <w:rFonts w:ascii="Symbol" w:hAnsi="Symbol" w:hint="default"/>
+      </w:rPr>
+    </w:lvl>
+    <w:lvl w:ilvl="7" w:tplc="04090003" w:tentative="1">
+      <w:start w:val="1"/>
+      <w:numFmt w:val="bullet"/>
+      <w:lvlText w:val="o"/>
+      <w:lvlJc w:val="left"/>
+      <w:pPr>
+        <w:ind w:left="5760" w:hanging="360"/>
+      </w:pPr>
+      <w:rPr>
+        <w:rFonts w:ascii="Courier New" w:hAnsi="Courier New" w:hint="default"/>
+      </w:rPr>
+    </w:lvl>
+    <w:lvl w:ilvl="8" w:tplc="04090005" w:tentative="1">
+      <w:start w:val="1"/>
+      <w:numFmt w:val="bullet"/>
+      <w:lvlText w:val=""/>
+      <w:lvlJc w:val="left"/>
+      <w:pPr>
+        <w:ind w:left="6480" w:hanging="360"/>
+      </w:pPr>
+      <w:rPr>
+        <w:rFonts w:ascii="Wingdings" w:hAnsi="Wingdings" w:hint="default"/>
+      </w:rPr>
+    </w:lvl>
+  </w:abstractNum>
+  <w:num w:numId="1">
+    <w:abstractNumId w:val="1"/>
+  </w:num>
+  <w:num w:numId="2">
+    <w:abstractNumId w:val="0"/>
+  </w:num>
+</w:numbering>
 </file>
 
 <file path=word/styles.xml><?xml version="1.0" encoding="utf-8"?>
@@ -949,6 +1763,17 @@
     <w:uiPriority w:val="99"/>
     <w:semiHidden/>
     <w:unhideWhenUsed/>
+  </w:style>
+  <w:style w:type="paragraph" w:styleId="ListParagraph">
+    <w:name w:val="List Paragraph"/>
+    <w:basedOn w:val="Normal"/>
+    <w:uiPriority w:val="34"/>
+    <w:qFormat/>
+    <w:rsid w:val="004C10C2"/>
+    <w:pPr>
+      <w:ind w:left="720"/>
+      <w:contextualSpacing/>
+    </w:pPr>
   </w:style>
 </w:styles>
 </file>
@@ -1136,6 +1961,17 @@
     <w:uiPriority w:val="99"/>
     <w:semiHidden/>
     <w:unhideWhenUsed/>
+  </w:style>
+  <w:style w:type="paragraph" w:styleId="ListParagraph">
+    <w:name w:val="List Paragraph"/>
+    <w:basedOn w:val="Normal"/>
+    <w:uiPriority w:val="34"/>
+    <w:qFormat/>
+    <w:rsid w:val="004C10C2"/>
+    <w:pPr>
+      <w:ind w:left="720"/>
+      <w:contextualSpacing/>
+    </w:pPr>
   </w:style>
 </w:styles>
 </file>

</xml_diff>